<commit_message>
updated 28 aug pgb folder
</commit_message>
<xml_diff>
--- a/pgb-meeting-minutes/2025/28-aug-25/(DRAFT) NIEMOpen PGB Meeting Minutes 29 Aug  2025 v1 8-20-25.docx
+++ b/pgb-meeting-minutes/2025/28-aug-25/(DRAFT) NIEMOpen PGB Meeting Minutes 29 Aug  2025 v1 8-20-25.docx
@@ -254,47 +254,7 @@
     <w:p>
       <w:pPr>
         <w:pStyle w:val="ListParagraph"/>
-        <w:numPr>
-          <w:ilvl w:val="0"/>
-          <w:numId w:val="6"/>
-        </w:numPr>
-      </w:pPr>
-      <w:r>
-        <w:rPr>
-          <w:rFonts w:ascii="Calibri" w:hAnsi="Calibri" w:cs="Calibri"/>
-          <w:bdr w:val="none" w:sz="0" w:space="0" w:color="auto" w:frame="1"/>
-          <w:shd w:val="clear" w:color="auto" w:fill="FFFFFF"/>
-        </w:rPr>
-        <w:t>Aubrey Beach</w:t>
-      </w:r>
-      <w:r>
-        <w:rPr>
-          <w:rFonts w:ascii="Calibri" w:hAnsi="Calibri" w:cs="Calibri"/>
-          <w:bdr w:val="none" w:sz="0" w:space="0" w:color="auto" w:frame="1"/>
-          <w:shd w:val="clear" w:color="auto" w:fill="FFFFFF"/>
-        </w:rPr>
-        <w:t xml:space="preserve">, </w:t>
-      </w:r>
-      <w:r>
-        <w:rPr>
-          <w:color w:val="0000FF"/>
-        </w:rPr>
-        <w:t>(</w:t>
-      </w:r>
-      <w:r>
-        <w:rPr>
-          <w:color w:val="0000FF"/>
-        </w:rPr>
-        <w:t>aubrey.l.beach.ctr@mail.mil)</w:t>
-      </w:r>
-    </w:p>
-    <w:p>
-      <w:pPr>
-        <w:pStyle w:val="ListParagraph"/>
-        <w:numPr>
-          <w:ilvl w:val="0"/>
-          <w:numId w:val="6"/>
-        </w:numPr>
+        <w:ind w:left="1080"/>
       </w:pPr>
       <w:r>
         <w:t xml:space="preserve">Mr. </w:t>
@@ -802,7 +762,10 @@
               <w:cnfStyle w:val="000000000000" w:firstRow="0" w:lastRow="0" w:firstColumn="0" w:lastColumn="0" w:oddVBand="0" w:evenVBand="0" w:oddHBand="0" w:evenHBand="0" w:firstRowFirstColumn="0" w:firstRowLastColumn="0" w:lastRowFirstColumn="0" w:lastRowLastColumn="0"/>
             </w:pPr>
             <w:r>
-              <w:t>John Wandelt (GTRI)</w:t>
+              <w:t>Mark Dotson</w:t>
+            </w:r>
+            <w:r>
+              <w:t xml:space="preserve"> (GTRI)</w:t>
             </w:r>
           </w:p>
         </w:tc>
@@ -886,7 +849,7 @@
               <w:cnfStyle w:val="000000000000" w:firstRow="0" w:lastRow="0" w:firstColumn="0" w:lastColumn="0" w:oddVBand="0" w:evenVBand="0" w:oddHBand="0" w:evenHBand="0" w:firstRowFirstColumn="0" w:firstRowLastColumn="0" w:lastRowFirstColumn="0" w:lastRowLastColumn="0"/>
             </w:pPr>
             <w:r>
-              <w:t>Payton Lamb (OGDA Virginia)</w:t>
+              <w:t>April Michell (FBI/CJIS)</w:t>
             </w:r>
           </w:p>
         </w:tc>
@@ -928,7 +891,7 @@
               <w:cnfStyle w:val="000000000000" w:firstRow="0" w:lastRow="0" w:firstColumn="0" w:lastColumn="0" w:oddVBand="0" w:evenVBand="0" w:oddHBand="0" w:evenHBand="0" w:firstRowFirstColumn="0" w:firstRowLastColumn="0" w:lastRowFirstColumn="0" w:lastRowLastColumn="0"/>
             </w:pPr>
             <w:r>
-              <w:t>April Michell (FBI/CJIS)</w:t>
+              <w:t>Erin Partin (NIJ)</w:t>
             </w:r>
           </w:p>
         </w:tc>
@@ -970,7 +933,7 @@
               <w:cnfStyle w:val="000000000000" w:firstRow="0" w:lastRow="0" w:firstColumn="0" w:lastColumn="0" w:oddVBand="0" w:evenVBand="0" w:oddHBand="0" w:evenHBand="0" w:firstRowFirstColumn="0" w:firstRowLastColumn="0" w:lastRowFirstColumn="0" w:lastRowLastColumn="0"/>
             </w:pPr>
             <w:r>
-              <w:t>Tom Welch (NAJIS)</w:t>
+              <w:t>Scott Renner (MITRE/NTAC Co-Chair)</w:t>
             </w:r>
           </w:p>
         </w:tc>
@@ -984,7 +947,7 @@
               <w:cnfStyle w:val="000000000000" w:firstRow="0" w:lastRow="0" w:firstColumn="0" w:lastColumn="0" w:oddVBand="0" w:evenVBand="0" w:oddHBand="0" w:evenHBand="0" w:firstRowFirstColumn="0" w:firstRowLastColumn="0" w:lastRowFirstColumn="0" w:lastRowLastColumn="0"/>
             </w:pPr>
             <w:r>
-              <w:t>PGB Voting Member</w:t>
+              <w:t>PGB Expert Voting Member</w:t>
             </w:r>
           </w:p>
         </w:tc>
@@ -994,7 +957,6 @@
           <w:tcPr>
             <w:cnfStyle w:val="001000000000" w:firstRow="0" w:lastRow="0" w:firstColumn="1" w:lastColumn="0" w:oddVBand="0" w:evenVBand="0" w:oddHBand="0" w:evenHBand="0" w:firstRowFirstColumn="0" w:firstRowLastColumn="0" w:lastRowFirstColumn="0" w:lastRowLastColumn="0"/>
             <w:tcW w:w="625" w:type="dxa"/>
-            <w:shd w:val="clear" w:color="auto" w:fill="D9D9D9" w:themeFill="background1" w:themeFillShade="D9"/>
           </w:tcPr>
           <w:p>
             <w:r>
@@ -1005,28 +967,28 @@
         <w:tc>
           <w:tcPr>
             <w:tcW w:w="5454" w:type="dxa"/>
-            <w:shd w:val="clear" w:color="auto" w:fill="D9D9D9" w:themeFill="background1" w:themeFillShade="D9"/>
+            <w:shd w:val="clear" w:color="auto" w:fill="auto"/>
           </w:tcPr>
           <w:p>
             <w:pPr>
               <w:cnfStyle w:val="000000000000" w:firstRow="0" w:lastRow="0" w:firstColumn="0" w:lastColumn="0" w:oddVBand="0" w:evenVBand="0" w:oddHBand="0" w:evenHBand="0" w:firstRowFirstColumn="0" w:firstRowLastColumn="0" w:lastRowFirstColumn="0" w:lastRowLastColumn="0"/>
             </w:pPr>
             <w:r>
-              <w:t>Erin Partin (NIJ)</w:t>
+              <w:t>Brad Bolliger (EY/NTAC Co-Chair)</w:t>
             </w:r>
           </w:p>
         </w:tc>
         <w:tc>
           <w:tcPr>
             <w:tcW w:w="3271" w:type="dxa"/>
-            <w:shd w:val="clear" w:color="auto" w:fill="D9D9D9" w:themeFill="background1" w:themeFillShade="D9"/>
+            <w:shd w:val="clear" w:color="auto" w:fill="auto"/>
           </w:tcPr>
           <w:p>
             <w:pPr>
               <w:cnfStyle w:val="000000000000" w:firstRow="0" w:lastRow="0" w:firstColumn="0" w:lastColumn="0" w:oddVBand="0" w:evenVBand="0" w:oddHBand="0" w:evenHBand="0" w:firstRowFirstColumn="0" w:firstRowLastColumn="0" w:lastRowFirstColumn="0" w:lastRowLastColumn="0"/>
             </w:pPr>
             <w:r>
-              <w:t>PGB Voting Member</w:t>
+              <w:t>PGB Expert Non-Voting Member</w:t>
             </w:r>
           </w:p>
         </w:tc>
@@ -1036,7 +998,6 @@
           <w:tcPr>
             <w:cnfStyle w:val="001000000000" w:firstRow="0" w:lastRow="0" w:firstColumn="1" w:lastColumn="0" w:oddVBand="0" w:evenVBand="0" w:oddHBand="0" w:evenHBand="0" w:firstRowFirstColumn="0" w:firstRowLastColumn="0" w:lastRowFirstColumn="0" w:lastRowLastColumn="0"/>
             <w:tcW w:w="625" w:type="dxa"/>
-            <w:shd w:val="clear" w:color="auto" w:fill="D9D9D9" w:themeFill="background1" w:themeFillShade="D9"/>
           </w:tcPr>
           <w:p>
             <w:r>
@@ -1047,28 +1008,28 @@
         <w:tc>
           <w:tcPr>
             <w:tcW w:w="5454" w:type="dxa"/>
-            <w:shd w:val="clear" w:color="auto" w:fill="D9D9D9" w:themeFill="background1" w:themeFillShade="D9"/>
+            <w:shd w:val="clear" w:color="auto" w:fill="auto"/>
           </w:tcPr>
           <w:p>
             <w:pPr>
               <w:cnfStyle w:val="000000000000" w:firstRow="0" w:lastRow="0" w:firstColumn="0" w:lastColumn="0" w:oddVBand="0" w:evenVBand="0" w:oddHBand="0" w:evenHBand="0" w:firstRowFirstColumn="0" w:firstRowLastColumn="0" w:lastRowFirstColumn="0" w:lastRowLastColumn="0"/>
             </w:pPr>
             <w:r>
-              <w:t>Scott Renner (MITRE/NTAC Co-Chair)</w:t>
+              <w:t>Kelly Cullinane (OASIS)</w:t>
             </w:r>
           </w:p>
         </w:tc>
         <w:tc>
           <w:tcPr>
             <w:tcW w:w="3271" w:type="dxa"/>
-            <w:shd w:val="clear" w:color="auto" w:fill="D9D9D9" w:themeFill="background1" w:themeFillShade="D9"/>
+            <w:shd w:val="clear" w:color="auto" w:fill="auto"/>
           </w:tcPr>
           <w:p>
             <w:pPr>
               <w:cnfStyle w:val="000000000000" w:firstRow="0" w:lastRow="0" w:firstColumn="0" w:lastColumn="0" w:oddVBand="0" w:evenVBand="0" w:oddHBand="0" w:evenHBand="0" w:firstRowFirstColumn="0" w:firstRowLastColumn="0" w:lastRowFirstColumn="0" w:lastRowLastColumn="0"/>
             </w:pPr>
             <w:r>
-              <w:t>PGB Expert Voting Member</w:t>
+              <w:t>OASIS Senior Director of Standards Development</w:t>
             </w:r>
           </w:p>
         </w:tc>
@@ -1078,7 +1039,6 @@
           <w:tcPr>
             <w:cnfStyle w:val="001000000000" w:firstRow="0" w:lastRow="0" w:firstColumn="1" w:lastColumn="0" w:oddVBand="0" w:evenVBand="0" w:oddHBand="0" w:evenHBand="0" w:firstRowFirstColumn="0" w:firstRowLastColumn="0" w:lastRowFirstColumn="0" w:lastRowLastColumn="0"/>
             <w:tcW w:w="625" w:type="dxa"/>
-            <w:shd w:val="clear" w:color="auto" w:fill="D9D9D9" w:themeFill="background1" w:themeFillShade="D9"/>
           </w:tcPr>
           <w:p>
             <w:r>
@@ -1089,34 +1049,28 @@
         <w:tc>
           <w:tcPr>
             <w:tcW w:w="5454" w:type="dxa"/>
-            <w:shd w:val="clear" w:color="auto" w:fill="D9D9D9" w:themeFill="background1" w:themeFillShade="D9"/>
+            <w:shd w:val="clear" w:color="auto" w:fill="auto"/>
           </w:tcPr>
           <w:p>
             <w:pPr>
               <w:cnfStyle w:val="000000000000" w:firstRow="0" w:lastRow="0" w:firstColumn="0" w:lastColumn="0" w:oddVBand="0" w:evenVBand="0" w:oddHBand="0" w:evenHBand="0" w:firstRowFirstColumn="0" w:firstRowLastColumn="0" w:lastRowFirstColumn="0" w:lastRowLastColumn="0"/>
             </w:pPr>
             <w:r>
-              <w:t>Thomas Krul (National Defence Canada</w:t>
-            </w:r>
-            <w:r>
-              <w:t>/NBAC Tri-Chair</w:t>
-            </w:r>
-            <w:r>
-              <w:t>)</w:t>
+              <w:t>Maria Cardiellos (IJIS)</w:t>
             </w:r>
           </w:p>
         </w:tc>
         <w:tc>
           <w:tcPr>
             <w:tcW w:w="3271" w:type="dxa"/>
-            <w:shd w:val="clear" w:color="auto" w:fill="D9D9D9" w:themeFill="background1" w:themeFillShade="D9"/>
+            <w:shd w:val="clear" w:color="auto" w:fill="auto"/>
           </w:tcPr>
           <w:p>
             <w:pPr>
               <w:cnfStyle w:val="000000000000" w:firstRow="0" w:lastRow="0" w:firstColumn="0" w:lastColumn="0" w:oddVBand="0" w:evenVBand="0" w:oddHBand="0" w:evenHBand="0" w:firstRowFirstColumn="0" w:firstRowLastColumn="0" w:lastRowFirstColumn="0" w:lastRowLastColumn="0"/>
             </w:pPr>
             <w:r>
-              <w:t>PGB Expert Voting Member</w:t>
+              <w:t>member</w:t>
             </w:r>
           </w:p>
         </w:tc>
@@ -1127,7 +1081,11 @@
             <w:cnfStyle w:val="001000000000" w:firstRow="0" w:lastRow="0" w:firstColumn="1" w:lastColumn="0" w:oddVBand="0" w:evenVBand="0" w:oddHBand="0" w:evenHBand="0" w:firstRowFirstColumn="0" w:firstRowLastColumn="0" w:lastRowFirstColumn="0" w:lastRowLastColumn="0"/>
             <w:tcW w:w="625" w:type="dxa"/>
           </w:tcPr>
-          <w:p/>
+          <w:p>
+            <w:r>
+              <w:t>13</w:t>
+            </w:r>
+          </w:p>
         </w:tc>
         <w:tc>
           <w:tcPr>
@@ -1139,7 +1097,7 @@
               <w:cnfStyle w:val="000000000000" w:firstRow="0" w:lastRow="0" w:firstColumn="0" w:lastColumn="0" w:oddVBand="0" w:evenVBand="0" w:oddHBand="0" w:evenHBand="0" w:firstRowFirstColumn="0" w:firstRowLastColumn="0" w:lastRowFirstColumn="0" w:lastRowLastColumn="0"/>
             </w:pPr>
             <w:r>
-              <w:t>Brad Bolliger (EY/NTAC Co-Chair)</w:t>
+              <w:t>Kamran Atri (A4SAFE, NBAC Tri-Chair)</w:t>
             </w:r>
           </w:p>
         </w:tc>
@@ -1164,7 +1122,11 @@
             <w:cnfStyle w:val="001000000000" w:firstRow="0" w:lastRow="0" w:firstColumn="1" w:lastColumn="0" w:oddVBand="0" w:evenVBand="0" w:oddHBand="0" w:evenHBand="0" w:firstRowFirstColumn="0" w:firstRowLastColumn="0" w:lastRowFirstColumn="0" w:lastRowLastColumn="0"/>
             <w:tcW w:w="625" w:type="dxa"/>
           </w:tcPr>
-          <w:p/>
+          <w:p>
+            <w:r>
+              <w:t>14</w:t>
+            </w:r>
+          </w:p>
         </w:tc>
         <w:tc>
           <w:tcPr>
@@ -1176,7 +1138,13 @@
               <w:cnfStyle w:val="000000000000" w:firstRow="0" w:lastRow="0" w:firstColumn="0" w:lastColumn="0" w:oddVBand="0" w:evenVBand="0" w:oddHBand="0" w:evenHBand="0" w:firstRowFirstColumn="0" w:firstRowLastColumn="0" w:lastRowFirstColumn="0" w:lastRowLastColumn="0"/>
             </w:pPr>
             <w:r>
-              <w:t>Kelly Cullinane (OASIS)</w:t>
+              <w:t>Ji</w:t>
+            </w:r>
+            <w:r>
+              <w:t>m</w:t>
+            </w:r>
+            <w:r>
+              <w:t xml:space="preserve"> Cabral </w:t>
             </w:r>
           </w:p>
         </w:tc>
@@ -1190,7 +1158,7 @@
               <w:cnfStyle w:val="000000000000" w:firstRow="0" w:lastRow="0" w:firstColumn="0" w:lastColumn="0" w:oddVBand="0" w:evenVBand="0" w:oddHBand="0" w:evenHBand="0" w:firstRowFirstColumn="0" w:firstRowLastColumn="0" w:lastRowFirstColumn="0" w:lastRowLastColumn="0"/>
             </w:pPr>
             <w:r>
-              <w:t>OASIS Senior Director of Standards Development</w:t>
+              <w:t>member</w:t>
             </w:r>
           </w:p>
         </w:tc>
@@ -1201,33 +1169,38 @@
             <w:cnfStyle w:val="001000000000" w:firstRow="0" w:lastRow="0" w:firstColumn="1" w:lastColumn="0" w:oddVBand="0" w:evenVBand="0" w:oddHBand="0" w:evenHBand="0" w:firstRowFirstColumn="0" w:firstRowLastColumn="0" w:lastRowFirstColumn="0" w:lastRowLastColumn="0"/>
             <w:tcW w:w="625" w:type="dxa"/>
           </w:tcPr>
-          <w:p/>
+          <w:p>
+            <w:r>
+              <w:t>15</w:t>
+            </w:r>
+          </w:p>
         </w:tc>
         <w:tc>
           <w:tcPr>
             <w:tcW w:w="5454" w:type="dxa"/>
-            <w:shd w:val="clear" w:color="auto" w:fill="auto"/>
           </w:tcPr>
           <w:p>
             <w:pPr>
               <w:cnfStyle w:val="000000000000" w:firstRow="0" w:lastRow="0" w:firstColumn="0" w:lastColumn="0" w:oddVBand="0" w:evenVBand="0" w:oddHBand="0" w:evenHBand="0" w:firstRowFirstColumn="0" w:firstRowLastColumn="0" w:lastRowFirstColumn="0" w:lastRowLastColumn="0"/>
             </w:pPr>
             <w:r>
-              <w:t xml:space="preserve">Jin Cabral </w:t>
+              <w:t>Cathie Mayo (OASIS)</w:t>
             </w:r>
           </w:p>
         </w:tc>
         <w:tc>
           <w:tcPr>
             <w:tcW w:w="3271" w:type="dxa"/>
-            <w:shd w:val="clear" w:color="auto" w:fill="auto"/>
           </w:tcPr>
           <w:p>
             <w:pPr>
               <w:cnfStyle w:val="000000000000" w:firstRow="0" w:lastRow="0" w:firstColumn="0" w:lastColumn="0" w:oddVBand="0" w:evenVBand="0" w:oddHBand="0" w:evenHBand="0" w:firstRowFirstColumn="0" w:firstRowLastColumn="0" w:lastRowFirstColumn="0" w:lastRowLastColumn="0"/>
             </w:pPr>
             <w:r>
-              <w:t>(OASIS Board Member)</w:t>
+              <w:t xml:space="preserve">OASIS </w:t>
+            </w:r>
+            <w:r>
+              <w:t>CFO</w:t>
             </w:r>
           </w:p>
         </w:tc>
@@ -1238,7 +1211,11 @@
             <w:cnfStyle w:val="001000000000" w:firstRow="0" w:lastRow="0" w:firstColumn="1" w:lastColumn="0" w:oddVBand="0" w:evenVBand="0" w:oddHBand="0" w:evenHBand="0" w:firstRowFirstColumn="0" w:firstRowLastColumn="0" w:lastRowFirstColumn="0" w:lastRowLastColumn="0"/>
             <w:tcW w:w="625" w:type="dxa"/>
           </w:tcPr>
-          <w:p/>
+          <w:p>
+            <w:r>
+              <w:t>16</w:t>
+            </w:r>
+          </w:p>
         </w:tc>
         <w:tc>
           <w:tcPr>
@@ -1249,7 +1226,7 @@
               <w:cnfStyle w:val="000000000000" w:firstRow="0" w:lastRow="0" w:firstColumn="0" w:lastColumn="0" w:oddVBand="0" w:evenVBand="0" w:oddHBand="0" w:evenHBand="0" w:firstRowFirstColumn="0" w:firstRowLastColumn="0" w:lastRowFirstColumn="0" w:lastRowLastColumn="0"/>
             </w:pPr>
             <w:r>
-              <w:t>Holly Peterson (OASIS)</w:t>
+              <w:t>Rita Petti (OASIS)</w:t>
             </w:r>
           </w:p>
         </w:tc>
@@ -1262,7 +1239,10 @@
               <w:cnfStyle w:val="000000000000" w:firstRow="0" w:lastRow="0" w:firstColumn="0" w:lastColumn="0" w:oddVBand="0" w:evenVBand="0" w:oddHBand="0" w:evenHBand="0" w:firstRowFirstColumn="0" w:firstRowLastColumn="0" w:lastRowFirstColumn="0" w:lastRowLastColumn="0"/>
             </w:pPr>
             <w:r>
-              <w:t>OASIS Business Development Manager</w:t>
+              <w:t xml:space="preserve">OASIS </w:t>
+            </w:r>
+            <w:r>
+              <w:t>Director of Business Development and Partnerships</w:t>
             </w:r>
           </w:p>
         </w:tc>
@@ -1273,7 +1253,11 @@
             <w:cnfStyle w:val="001000000000" w:firstRow="0" w:lastRow="0" w:firstColumn="1" w:lastColumn="0" w:oddVBand="0" w:evenVBand="0" w:oddHBand="0" w:evenHBand="0" w:firstRowFirstColumn="0" w:firstRowLastColumn="0" w:lastRowFirstColumn="0" w:lastRowLastColumn="0"/>
             <w:tcW w:w="625" w:type="dxa"/>
           </w:tcPr>
-          <w:p/>
+          <w:p>
+            <w:r>
+              <w:t>17</w:t>
+            </w:r>
+          </w:p>
         </w:tc>
         <w:tc>
           <w:tcPr>
@@ -1284,7 +1268,7 @@
               <w:cnfStyle w:val="000000000000" w:firstRow="0" w:lastRow="0" w:firstColumn="0" w:lastColumn="0" w:oddVBand="0" w:evenVBand="0" w:oddHBand="0" w:evenHBand="0" w:firstRowFirstColumn="0" w:firstRowLastColumn="0" w:lastRowFirstColumn="0" w:lastRowLastColumn="0"/>
             </w:pPr>
             <w:r>
-              <w:t>Cathie Mayo (OASIS)</w:t>
+              <w:t>Stephen Sullivan (Joint Staff J6, DSD/BAH)</w:t>
             </w:r>
           </w:p>
         </w:tc>
@@ -1297,10 +1281,7 @@
               <w:cnfStyle w:val="000000000000" w:firstRow="0" w:lastRow="0" w:firstColumn="0" w:lastColumn="0" w:oddVBand="0" w:evenVBand="0" w:oddHBand="0" w:evenHBand="0" w:firstRowFirstColumn="0" w:firstRowLastColumn="0" w:lastRowFirstColumn="0" w:lastRowLastColumn="0"/>
             </w:pPr>
             <w:r>
-              <w:t xml:space="preserve">OASIS </w:t>
-            </w:r>
-            <w:r>
-              <w:t>CFO</w:t>
+              <w:t>Meeting Recorder</w:t>
             </w:r>
           </w:p>
         </w:tc>
@@ -1311,7 +1292,11 @@
             <w:cnfStyle w:val="001000000000" w:firstRow="0" w:lastRow="0" w:firstColumn="1" w:lastColumn="0" w:oddVBand="0" w:evenVBand="0" w:oddHBand="0" w:evenHBand="0" w:firstRowFirstColumn="0" w:firstRowLastColumn="0" w:lastRowFirstColumn="0" w:lastRowLastColumn="0"/>
             <w:tcW w:w="625" w:type="dxa"/>
           </w:tcPr>
-          <w:p/>
+          <w:p>
+            <w:r>
+              <w:t>18</w:t>
+            </w:r>
+          </w:p>
         </w:tc>
         <w:tc>
           <w:tcPr>
@@ -1322,7 +1307,7 @@
               <w:cnfStyle w:val="000000000000" w:firstRow="0" w:lastRow="0" w:firstColumn="0" w:lastColumn="0" w:oddVBand="0" w:evenVBand="0" w:oddHBand="0" w:evenHBand="0" w:firstRowFirstColumn="0" w:firstRowLastColumn="0" w:lastRowFirstColumn="0" w:lastRowLastColumn="0"/>
             </w:pPr>
             <w:r>
-              <w:t>Rita Petti (OASIS)</w:t>
+              <w:t>Shunda Louis (Joint Staff J6, DSD/BAH)</w:t>
             </w:r>
           </w:p>
         </w:tc>
@@ -1335,117 +1320,6 @@
               <w:cnfStyle w:val="000000000000" w:firstRow="0" w:lastRow="0" w:firstColumn="0" w:lastColumn="0" w:oddVBand="0" w:evenVBand="0" w:oddHBand="0" w:evenHBand="0" w:firstRowFirstColumn="0" w:firstRowLastColumn="0" w:lastRowFirstColumn="0" w:lastRowLastColumn="0"/>
             </w:pPr>
             <w:r>
-              <w:t xml:space="preserve">OASIS </w:t>
-            </w:r>
-            <w:r>
-              <w:t>Director of Business Development and Partnerships</w:t>
-            </w:r>
-          </w:p>
-        </w:tc>
-      </w:tr>
-      <w:tr>
-        <w:tc>
-          <w:tcPr>
-            <w:cnfStyle w:val="001000000000" w:firstRow="0" w:lastRow="0" w:firstColumn="1" w:lastColumn="0" w:oddVBand="0" w:evenVBand="0" w:oddHBand="0" w:evenHBand="0" w:firstRowFirstColumn="0" w:firstRowLastColumn="0" w:lastRowFirstColumn="0" w:lastRowLastColumn="0"/>
-            <w:tcW w:w="625" w:type="dxa"/>
-          </w:tcPr>
-          <w:p/>
-        </w:tc>
-        <w:tc>
-          <w:tcPr>
-            <w:tcW w:w="5454" w:type="dxa"/>
-          </w:tcPr>
-          <w:p>
-            <w:pPr>
-              <w:cnfStyle w:val="000000000000" w:firstRow="0" w:lastRow="0" w:firstColumn="0" w:lastColumn="0" w:oddVBand="0" w:evenVBand="0" w:oddHBand="0" w:evenHBand="0" w:firstRowFirstColumn="0" w:firstRowLastColumn="0" w:lastRowFirstColumn="0" w:lastRowLastColumn="0"/>
-            </w:pPr>
-            <w:r>
-              <w:t>Stephen Sullivan (Joint Staff J6, DSD/BAH)</w:t>
-            </w:r>
-          </w:p>
-        </w:tc>
-        <w:tc>
-          <w:tcPr>
-            <w:tcW w:w="3271" w:type="dxa"/>
-          </w:tcPr>
-          <w:p>
-            <w:pPr>
-              <w:cnfStyle w:val="000000000000" w:firstRow="0" w:lastRow="0" w:firstColumn="0" w:lastColumn="0" w:oddVBand="0" w:evenVBand="0" w:oddHBand="0" w:evenHBand="0" w:firstRowFirstColumn="0" w:firstRowLastColumn="0" w:lastRowFirstColumn="0" w:lastRowLastColumn="0"/>
-            </w:pPr>
-            <w:r>
-              <w:t>Meeting Recorder</w:t>
-            </w:r>
-          </w:p>
-        </w:tc>
-      </w:tr>
-      <w:tr>
-        <w:tc>
-          <w:tcPr>
-            <w:cnfStyle w:val="001000000000" w:firstRow="0" w:lastRow="0" w:firstColumn="1" w:lastColumn="0" w:oddVBand="0" w:evenVBand="0" w:oddHBand="0" w:evenHBand="0" w:firstRowFirstColumn="0" w:firstRowLastColumn="0" w:lastRowFirstColumn="0" w:lastRowLastColumn="0"/>
-            <w:tcW w:w="625" w:type="dxa"/>
-          </w:tcPr>
-          <w:p/>
-        </w:tc>
-        <w:tc>
-          <w:tcPr>
-            <w:tcW w:w="5454" w:type="dxa"/>
-          </w:tcPr>
-          <w:p>
-            <w:pPr>
-              <w:cnfStyle w:val="000000000000" w:firstRow="0" w:lastRow="0" w:firstColumn="0" w:lastColumn="0" w:oddVBand="0" w:evenVBand="0" w:oddHBand="0" w:evenHBand="0" w:firstRowFirstColumn="0" w:firstRowLastColumn="0" w:lastRowFirstColumn="0" w:lastRowLastColumn="0"/>
-            </w:pPr>
-            <w:r>
-              <w:t>Shunda Louis (Joint Staff J6, DSD/BAH)</w:t>
-            </w:r>
-          </w:p>
-        </w:tc>
-        <w:tc>
-          <w:tcPr>
-            <w:tcW w:w="3271" w:type="dxa"/>
-          </w:tcPr>
-          <w:p>
-            <w:pPr>
-              <w:cnfStyle w:val="000000000000" w:firstRow="0" w:lastRow="0" w:firstColumn="0" w:lastColumn="0" w:oddVBand="0" w:evenVBand="0" w:oddHBand="0" w:evenHBand="0" w:firstRowFirstColumn="0" w:firstRowLastColumn="0" w:lastRowFirstColumn="0" w:lastRowLastColumn="0"/>
-            </w:pPr>
-            <w:r>
-              <w:t>Meeting Recorder</w:t>
-            </w:r>
-          </w:p>
-        </w:tc>
-      </w:tr>
-      <w:tr>
-        <w:tc>
-          <w:tcPr>
-            <w:cnfStyle w:val="001000000000" w:firstRow="0" w:lastRow="0" w:firstColumn="1" w:lastColumn="0" w:oddVBand="0" w:evenVBand="0" w:oddHBand="0" w:evenHBand="0" w:firstRowFirstColumn="0" w:firstRowLastColumn="0" w:lastRowFirstColumn="0" w:lastRowLastColumn="0"/>
-            <w:tcW w:w="625" w:type="dxa"/>
-          </w:tcPr>
-          <w:p/>
-        </w:tc>
-        <w:tc>
-          <w:tcPr>
-            <w:tcW w:w="5454" w:type="dxa"/>
-          </w:tcPr>
-          <w:p>
-            <w:pPr>
-              <w:cnfStyle w:val="000000000000" w:firstRow="0" w:lastRow="0" w:firstColumn="0" w:lastColumn="0" w:oddVBand="0" w:evenVBand="0" w:oddHBand="0" w:evenHBand="0" w:firstRowFirstColumn="0" w:firstRowLastColumn="0" w:lastRowFirstColumn="0" w:lastRowLastColumn="0"/>
-            </w:pPr>
-            <w:r>
-              <w:t>Aubrey Beach (</w:t>
-            </w:r>
-            <w:r>
-              <w:t>(Joint Staff J6, DSD/BAH)</w:t>
-            </w:r>
-          </w:p>
-        </w:tc>
-        <w:tc>
-          <w:tcPr>
-            <w:tcW w:w="3271" w:type="dxa"/>
-          </w:tcPr>
-          <w:p>
-            <w:pPr>
-              <w:cnfStyle w:val="000000000000" w:firstRow="0" w:lastRow="0" w:firstColumn="0" w:lastColumn="0" w:oddVBand="0" w:evenVBand="0" w:oddHBand="0" w:evenHBand="0" w:firstRowFirstColumn="0" w:firstRowLastColumn="0" w:lastRowFirstColumn="0" w:lastRowLastColumn="0"/>
-            </w:pPr>
-            <w:r>
               <w:t>Meeting Recorder</w:t>
             </w:r>
           </w:p>
@@ -1455,33 +1329,18 @@
     <w:p/>
     <w:p>
       <w:r>
-        <w:rPr>
-          <w:color w:val="FF0000"/>
-        </w:rPr>
         <w:t>Quorum</w:t>
       </w:r>
       <w:r>
-        <w:rPr>
-          <w:color w:val="FF0000"/>
-        </w:rPr>
         <w:t>:</w:t>
       </w:r>
       <w:r>
-        <w:rPr>
-          <w:color w:val="FF0000"/>
-        </w:rPr>
         <w:t xml:space="preserve"> </w:t>
       </w:r>
       <w:r>
-        <w:rPr>
-          <w:color w:val="FF0000"/>
-        </w:rPr>
-        <w:t>X</w:t>
-      </w:r>
-      <w:r>
-        <w:rPr>
-          <w:color w:val="FF0000"/>
-        </w:rPr>
+        <w:t>9</w:t>
+      </w:r>
+      <w:r>
         <w:t xml:space="preserve"> </w:t>
       </w:r>
       <w:r>
@@ -1921,6 +1780,7 @@
         <w:spacing w:before="110" w:after="0" w:line="240" w:lineRule="auto"/>
       </w:pPr>
       <w:r>
+        <w:lastRenderedPageBreak/>
         <w:t>NBAC Update – Thomas Krul</w:t>
       </w:r>
     </w:p>
@@ -2197,6 +2057,13 @@
                 <w:bCs/>
               </w:rPr>
             </w:pPr>
+            <w:r>
+              <w:rPr>
+                <w:b/>
+                <w:bCs/>
+              </w:rPr>
+              <w:t>Approved, 9 approved</w:t>
+            </w:r>
           </w:p>
         </w:tc>
         <w:tc>
@@ -2315,6 +2182,13 @@
                 <w:bCs/>
               </w:rPr>
             </w:pPr>
+            <w:r>
+              <w:rPr>
+                <w:b/>
+                <w:bCs/>
+              </w:rPr>
+              <w:t>Approved, 8 approved</w:t>
+            </w:r>
           </w:p>
         </w:tc>
         <w:tc>
@@ -2421,7 +2295,25 @@
               <w:pStyle w:val="ListParagraph"/>
               <w:ind w:left="0"/>
               <w:cnfStyle w:val="000000100000" w:firstRow="0" w:lastRow="0" w:firstColumn="0" w:lastColumn="0" w:oddVBand="0" w:evenVBand="0" w:oddHBand="1" w:evenHBand="0" w:firstRowFirstColumn="0" w:firstRowLastColumn="0" w:lastRowFirstColumn="0" w:lastRowLastColumn="0"/>
+              <w:rPr>
+                <w:b/>
+                <w:bCs/>
+              </w:rPr>
             </w:pPr>
+            <w:r>
+              <w:rPr>
+                <w:b/>
+                <w:bCs/>
+              </w:rPr>
+              <w:t xml:space="preserve">Approved, </w:t>
+            </w:r>
+            <w:r>
+              <w:rPr>
+                <w:b/>
+                <w:bCs/>
+              </w:rPr>
+              <w:t>8 approved</w:t>
+            </w:r>
           </w:p>
         </w:tc>
         <w:tc>
@@ -2486,7 +2378,6 @@
               <w:ind w:left="0"/>
             </w:pPr>
             <w:r>
-              <w:lastRenderedPageBreak/>
               <w:t>8/28/25</w:t>
             </w:r>
             <w:r>
@@ -2530,7 +2421,11 @@
               <w:t xml:space="preserve">Motion to </w:t>
             </w:r>
             <w:r>
-              <w:t>moving the 13 November 2025 PGB meeting to 4 December 2025 and establish the CY 2026 Q 1, 2, 3 &amp; 4 PGB Meeting Dates was submitted as a readahead to PGB Voting Members.</w:t>
+              <w:t xml:space="preserve">moving the 13 November 2025 PGB </w:t>
+            </w:r>
+            <w:r>
+              <w:lastRenderedPageBreak/>
+              <w:t>meeting to 4 December 2025 and establish the CY 2026 Q 1, 2, 3 &amp; 4 PGB Meeting Dates was submitted as a readahead to PGB Voting Members.</w:t>
             </w:r>
           </w:p>
           <w:p>
@@ -2550,7 +2445,19 @@
               <w:pStyle w:val="ListParagraph"/>
               <w:ind w:left="0"/>
               <w:cnfStyle w:val="000000000000" w:firstRow="0" w:lastRow="0" w:firstColumn="0" w:lastColumn="0" w:oddVBand="0" w:evenVBand="0" w:oddHBand="0" w:evenHBand="0" w:firstRowFirstColumn="0" w:firstRowLastColumn="0" w:lastRowFirstColumn="0" w:lastRowLastColumn="0"/>
+              <w:rPr>
+                <w:b/>
+                <w:bCs/>
+              </w:rPr>
             </w:pPr>
+            <w:r>
+              <w:rPr>
+                <w:b/>
+                <w:bCs/>
+              </w:rPr>
+              <w:lastRenderedPageBreak/>
+              <w:t>Approved, 8 approved</w:t>
+            </w:r>
           </w:p>
         </w:tc>
         <w:tc>
@@ -2575,6 +2482,7 @@
               <w:rPr>
                 <w:noProof/>
               </w:rPr>
+              <w:lastRenderedPageBreak/>
               <w:drawing>
                 <wp:inline distT="0" distB="0" distL="0" distR="0" wp14:anchorId="77E09B1E" wp14:editId="1F2D744C">
                   <wp:extent cx="2714625" cy="1476085"/>
@@ -2692,6 +2600,21 @@
           <w:bCs/>
         </w:rPr>
         <w:t>:</w:t>
+      </w:r>
+    </w:p>
+    <w:p>
+      <w:pPr>
+        <w:pStyle w:val="ListParagraph"/>
+        <w:ind w:left="360"/>
+      </w:pPr>
+      <w:r>
+        <w:t>Mr. Paul Wormeli</w:t>
+      </w:r>
+      <w:r>
+        <w:t>, newly elected PGB Chair outlined 2 alternative business model for NIEMOpen going forward</w:t>
+      </w:r>
+      <w:r>
+        <w:t xml:space="preserve"> describing the challenges and opportunities of each.</w:t>
       </w:r>
     </w:p>
     <w:p>
@@ -7013,6 +6936,7 @@
   <w:style w:type="character" w:default="1" w:styleId="DefaultParagraphFont">
     <w:name w:val="Default Paragraph Font"/>
     <w:uiPriority w:val="1"/>
+    <w:semiHidden/>
     <w:unhideWhenUsed/>
   </w:style>
   <w:style w:type="table" w:default="1" w:styleId="TableNormal">

</xml_diff>